<commit_message>
fix cau 3, fix cau truc du lieu
</commit_message>
<xml_diff>
--- a/REPORT.docx
+++ b/REPORT.docx
@@ -241,6 +241,14 @@
         </w:rPr>
         <w:t xml:space="preserve">Phạm Sỹ Bằng – </w:t>
       </w:r>
+      <w:r>
+        <w:rPr>
+          <w:rFonts w:ascii="Arial" w:hAnsi="Arial" w:cs="Arial"/>
+          <w:sz w:val="24"/>
+          <w:szCs w:val="24"/>
+        </w:rPr>
+        <w:t>20155119</w:t>
+      </w:r>
     </w:p>
     <w:p>
       <w:pPr>
@@ -279,6 +287,14 @@
         </w:rPr>
         <w:t xml:space="preserve">Trịnh Bá Huy – </w:t>
       </w:r>
+      <w:r>
+        <w:rPr>
+          <w:rFonts w:ascii="Arial" w:hAnsi="Arial" w:cs="Arial"/>
+          <w:sz w:val="24"/>
+          <w:szCs w:val="24"/>
+        </w:rPr>
+        <w:t>20155712</w:t>
+      </w:r>
     </w:p>
     <w:p>
       <w:pPr>
@@ -298,6 +314,14 @@
         </w:rPr>
         <w:t xml:space="preserve">Phạm Hùng Sơn – </w:t>
       </w:r>
+      <w:r>
+        <w:rPr>
+          <w:rFonts w:ascii="Arial" w:hAnsi="Arial" w:cs="Arial"/>
+          <w:sz w:val="24"/>
+          <w:szCs w:val="24"/>
+        </w:rPr>
+        <w:t>20156403</w:t>
+      </w:r>
     </w:p>
     <w:p>
       <w:pPr>
@@ -316,6 +340,14 @@
           <w:szCs w:val="24"/>
         </w:rPr>
         <w:t xml:space="preserve">Nguyễn Hữu Thắng – </w:t>
+      </w:r>
+      <w:r>
+        <w:rPr>
+          <w:rFonts w:ascii="Arial" w:hAnsi="Arial" w:cs="Arial"/>
+          <w:sz w:val="24"/>
+          <w:szCs w:val="24"/>
+        </w:rPr>
+        <w:t>20156500</w:t>
       </w:r>
     </w:p>
     <w:p>
@@ -667,341 +699,301 @@
         </w:rPr>
         <w:t>.</w:t>
       </w:r>
+    </w:p>
+    <w:p>
+      <w:pPr>
+        <w:spacing w:after="0" w:line="360" w:lineRule="auto"/>
+        <w:rPr>
+          <w:rFonts w:ascii="Arial" w:hAnsi="Arial" w:cs="Arial"/>
+          <w:sz w:val="24"/>
+          <w:szCs w:val="24"/>
+        </w:rPr>
+      </w:pPr>
+    </w:p>
+    <w:p>
+      <w:pPr>
+        <w:spacing w:after="0" w:line="360" w:lineRule="auto"/>
+        <w:rPr>
+          <w:rFonts w:ascii="Arial" w:hAnsi="Arial" w:cs="Arial"/>
+          <w:sz w:val="24"/>
+          <w:szCs w:val="24"/>
+        </w:rPr>
+      </w:pPr>
+      <w:r>
+        <w:rPr>
+          <w:rFonts w:ascii="Arial" w:hAnsi="Arial" w:cs="Arial"/>
+          <w:sz w:val="24"/>
+          <w:szCs w:val="24"/>
+        </w:rPr>
+        <w:t>Inline code: Copy phần “inline code ở dưới”, xóa “nline cod”. Viết code cần vào giữa. Sau đó xóa “i” và “e” đi</w:t>
+      </w:r>
+    </w:p>
+    <w:p>
+      <w:pPr>
+        <w:spacing w:after="0" w:line="360" w:lineRule="auto"/>
+        <w:rPr>
+          <w:rFonts w:ascii="Arial" w:hAnsi="Arial" w:cs="Arial"/>
+          <w:sz w:val="24"/>
+          <w:szCs w:val="24"/>
+        </w:rPr>
+      </w:pPr>
+      <w:r>
+        <w:rPr>
+          <w:rFonts w:ascii="Arial" w:hAnsi="Arial" w:cs="Arial"/>
+          <w:sz w:val="24"/>
+          <w:szCs w:val="24"/>
+        </w:rPr>
+        <w:t xml:space="preserve">Đây là một dòng có </w:t>
+      </w:r>
+      <w:r>
+        <w:rPr>
+          <w:rFonts w:ascii="Consolas" w:hAnsi="Consolas" w:cs="Arial"/>
+          <w:sz w:val="24"/>
+          <w:szCs w:val="24"/>
+          <w:shd w:val="clear" w:color="auto" w:fill="D9D9D9" w:themeFill="background1" w:themeFillShade="D9"/>
+        </w:rPr>
+        <w:t>inlin</w:t>
+      </w:r>
+      <w:r>
+        <w:rPr>
+          <w:rFonts w:ascii="Consolas" w:hAnsi="Consolas" w:cs="Arial"/>
+          <w:sz w:val="24"/>
+          <w:szCs w:val="24"/>
+          <w:shd w:val="clear" w:color="auto" w:fill="D9D9D9" w:themeFill="background1" w:themeFillShade="D9"/>
+        </w:rPr>
+        <w:t>e</w:t>
+      </w:r>
+      <w:r>
+        <w:rPr>
+          <w:rFonts w:ascii="Consolas" w:hAnsi="Consolas" w:cs="Arial"/>
+          <w:sz w:val="24"/>
+          <w:szCs w:val="24"/>
+          <w:shd w:val="clear" w:color="auto" w:fill="D9D9D9" w:themeFill="background1" w:themeFillShade="D9"/>
+        </w:rPr>
+        <w:t xml:space="preserve"> code</w:t>
+      </w:r>
+      <w:r>
+        <w:rPr>
+          <w:rFonts w:ascii="Arial" w:hAnsi="Arial" w:cs="Arial"/>
+          <w:sz w:val="24"/>
+          <w:szCs w:val="24"/>
+          <w:shd w:val="clear" w:color="auto" w:fill="F2F2F2" w:themeFill="background1" w:themeFillShade="F2"/>
+        </w:rPr>
+        <w:t xml:space="preserve"> </w:t>
+      </w:r>
+      <w:r>
+        <w:rPr>
+          <w:rFonts w:ascii="Arial" w:hAnsi="Arial" w:cs="Arial"/>
+          <w:sz w:val="24"/>
+          <w:szCs w:val="24"/>
+        </w:rPr>
+        <w:t>hjhjhj.</w:t>
+      </w:r>
+    </w:p>
+    <w:p>
+      <w:pPr>
+        <w:spacing w:after="0" w:line="360" w:lineRule="auto"/>
+        <w:rPr>
+          <w:rFonts w:ascii="Arial" w:hAnsi="Arial" w:cs="Arial"/>
+          <w:sz w:val="24"/>
+          <w:szCs w:val="24"/>
+        </w:rPr>
+      </w:pPr>
+      <w:r>
+        <w:rPr>
+          <w:rFonts w:ascii="Arial" w:hAnsi="Arial" w:cs="Arial"/>
+          <w:sz w:val="24"/>
+          <w:szCs w:val="24"/>
+        </w:rPr>
+        <w:t xml:space="preserve">VD: abc abc =&gt; abc </w:t>
+      </w:r>
+      <w:r>
+        <w:rPr>
+          <w:rFonts w:ascii="Consolas" w:hAnsi="Consolas" w:cs="Arial"/>
+          <w:sz w:val="24"/>
+          <w:szCs w:val="24"/>
+          <w:shd w:val="clear" w:color="auto" w:fill="D9D9D9" w:themeFill="background1" w:themeFillShade="D9"/>
+        </w:rPr>
+        <w:t>inlin</w:t>
+      </w:r>
+      <w:r>
+        <w:rPr>
+          <w:rFonts w:ascii="Consolas" w:hAnsi="Consolas" w:cs="Arial"/>
+          <w:sz w:val="24"/>
+          <w:szCs w:val="24"/>
+          <w:shd w:val="clear" w:color="auto" w:fill="D9D9D9" w:themeFill="background1" w:themeFillShade="D9"/>
+        </w:rPr>
+        <w:t>e</w:t>
+      </w:r>
+      <w:r>
+        <w:rPr>
+          <w:rFonts w:ascii="Consolas" w:hAnsi="Consolas" w:cs="Arial"/>
+          <w:sz w:val="24"/>
+          <w:szCs w:val="24"/>
+          <w:shd w:val="clear" w:color="auto" w:fill="D9D9D9" w:themeFill="background1" w:themeFillShade="D9"/>
+        </w:rPr>
+        <w:t xml:space="preserve"> code</w:t>
+      </w:r>
+      <w:r>
+        <w:rPr>
+          <w:rFonts w:ascii="Arial" w:hAnsi="Arial" w:cs="Arial"/>
+          <w:sz w:val="24"/>
+          <w:szCs w:val="24"/>
+          <w:shd w:val="clear" w:color="auto" w:fill="F2F2F2" w:themeFill="background1" w:themeFillShade="F2"/>
+        </w:rPr>
+        <w:t xml:space="preserve"> </w:t>
+      </w:r>
+      <w:r>
+        <w:rPr>
+          <w:rFonts w:ascii="Arial" w:hAnsi="Arial" w:cs="Arial"/>
+          <w:sz w:val="24"/>
+          <w:szCs w:val="24"/>
+        </w:rPr>
+        <w:t xml:space="preserve">abc =&gt; abc </w:t>
+      </w:r>
+      <w:r>
+        <w:rPr>
+          <w:rFonts w:ascii="Consolas" w:hAnsi="Consolas" w:cs="Arial"/>
+          <w:sz w:val="24"/>
+          <w:szCs w:val="24"/>
+          <w:shd w:val="clear" w:color="auto" w:fill="D9D9D9" w:themeFill="background1" w:themeFillShade="D9"/>
+        </w:rPr>
+        <w:t>ie</w:t>
+      </w:r>
+      <w:r>
+        <w:rPr>
+          <w:rFonts w:ascii="Arial" w:hAnsi="Arial" w:cs="Arial"/>
+          <w:sz w:val="24"/>
+          <w:szCs w:val="24"/>
+          <w:shd w:val="clear" w:color="auto" w:fill="F2F2F2" w:themeFill="background1" w:themeFillShade="F2"/>
+        </w:rPr>
+        <w:t xml:space="preserve"> </w:t>
+      </w:r>
+      <w:r>
+        <w:rPr>
+          <w:rFonts w:ascii="Arial" w:hAnsi="Arial" w:cs="Arial"/>
+          <w:sz w:val="24"/>
+          <w:szCs w:val="24"/>
+        </w:rPr>
+        <w:t xml:space="preserve">abc =&gt; abc </w:t>
+      </w:r>
+      <w:r>
+        <w:rPr>
+          <w:rFonts w:ascii="Consolas" w:hAnsi="Consolas" w:cs="Arial"/>
+          <w:sz w:val="24"/>
+          <w:szCs w:val="24"/>
+          <w:shd w:val="clear" w:color="auto" w:fill="D9D9D9" w:themeFill="background1" w:themeFillShade="D9"/>
+        </w:rPr>
+        <w:t>ivar x = 2e</w:t>
+      </w:r>
+      <w:r>
+        <w:rPr>
+          <w:rFonts w:ascii="Arial" w:hAnsi="Arial" w:cs="Arial"/>
+          <w:sz w:val="24"/>
+          <w:szCs w:val="24"/>
+          <w:shd w:val="clear" w:color="auto" w:fill="F2F2F2" w:themeFill="background1" w:themeFillShade="F2"/>
+        </w:rPr>
+        <w:t xml:space="preserve"> </w:t>
+      </w:r>
+      <w:r>
+        <w:rPr>
+          <w:rFonts w:ascii="Arial" w:hAnsi="Arial" w:cs="Arial"/>
+          <w:sz w:val="24"/>
+          <w:szCs w:val="24"/>
+        </w:rPr>
+        <w:t>abc</w:t>
+      </w:r>
+    </w:p>
+    <w:p>
+      <w:pPr>
+        <w:spacing w:after="0" w:line="360" w:lineRule="auto"/>
+        <w:rPr>
+          <w:rFonts w:ascii="Arial" w:hAnsi="Arial" w:cs="Arial"/>
+          <w:sz w:val="24"/>
+          <w:szCs w:val="24"/>
+        </w:rPr>
+      </w:pPr>
+      <w:r>
+        <w:rPr>
+          <w:rFonts w:ascii="Arial" w:hAnsi="Arial" w:cs="Arial"/>
+          <w:sz w:val="24"/>
+          <w:szCs w:val="24"/>
+        </w:rPr>
+        <w:t>=&gt;</w:t>
+      </w:r>
+      <w:r>
+        <w:rPr>
+          <w:rFonts w:ascii="Arial" w:hAnsi="Arial" w:cs="Arial"/>
+          <w:sz w:val="24"/>
+          <w:szCs w:val="24"/>
+        </w:rPr>
+        <w:t xml:space="preserve"> </w:t>
+      </w:r>
+      <w:r>
+        <w:rPr>
+          <w:rFonts w:ascii="Arial" w:hAnsi="Arial" w:cs="Arial"/>
+          <w:sz w:val="24"/>
+          <w:szCs w:val="24"/>
+        </w:rPr>
+        <w:t xml:space="preserve">abc </w:t>
+      </w:r>
+      <w:r>
+        <w:rPr>
+          <w:rFonts w:ascii="Consolas" w:hAnsi="Consolas" w:cs="Arial"/>
+          <w:sz w:val="24"/>
+          <w:szCs w:val="24"/>
+          <w:shd w:val="clear" w:color="auto" w:fill="D9D9D9" w:themeFill="background1" w:themeFillShade="D9"/>
+        </w:rPr>
+        <w:t>var x = 2</w:t>
+      </w:r>
+      <w:r>
+        <w:rPr>
+          <w:rFonts w:ascii="Arial" w:hAnsi="Arial" w:cs="Arial"/>
+          <w:sz w:val="24"/>
+          <w:szCs w:val="24"/>
+          <w:shd w:val="clear" w:color="auto" w:fill="F2F2F2" w:themeFill="background1" w:themeFillShade="F2"/>
+        </w:rPr>
+        <w:t xml:space="preserve"> </w:t>
+      </w:r>
+      <w:r>
+        <w:rPr>
+          <w:rFonts w:ascii="Arial" w:hAnsi="Arial" w:cs="Arial"/>
+          <w:sz w:val="24"/>
+          <w:szCs w:val="24"/>
+        </w:rPr>
+        <w:t>abc</w:t>
+      </w:r>
+    </w:p>
+    <w:p>
+      <w:pPr>
+        <w:spacing w:after="0" w:line="360" w:lineRule="auto"/>
+        <w:jc w:val="center"/>
+        <w:rPr>
+          <w:rFonts w:ascii="Arial" w:hAnsi="Arial" w:cs="Arial"/>
+          <w:sz w:val="24"/>
+          <w:szCs w:val="24"/>
+        </w:rPr>
+      </w:pPr>
+      <w:r>
+        <w:rPr>
+          <w:rFonts w:ascii="Arial" w:hAnsi="Arial" w:cs="Arial"/>
+          <w:sz w:val="24"/>
+          <w:szCs w:val="24"/>
+        </w:rPr>
+        <w:br w:type="page"/>
+      </w:r>
+      <w:r>
+        <w:rPr>
+          <w:rFonts w:ascii="Arial" w:hAnsi="Arial" w:cs="Arial"/>
+          <w:b/>
+          <w:sz w:val="40"/>
+          <w:szCs w:val="40"/>
+        </w:rPr>
+        <w:lastRenderedPageBreak/>
+        <w:t>CHƯƠNG 1: TỔNG QU</w:t>
+      </w:r>
       <w:bookmarkStart w:id="0" w:name="_GoBack"/>
       <w:bookmarkEnd w:id="0"/>
-    </w:p>
-    <w:p>
-      <w:pPr>
-        <w:spacing w:after="0" w:line="360" w:lineRule="auto"/>
-        <w:rPr>
-          <w:rFonts w:ascii="Arial" w:hAnsi="Arial" w:cs="Arial"/>
-          <w:sz w:val="24"/>
-          <w:szCs w:val="24"/>
-        </w:rPr>
-      </w:pPr>
-    </w:p>
-    <w:p>
-      <w:pPr>
-        <w:spacing w:after="0" w:line="360" w:lineRule="auto"/>
-        <w:rPr>
-          <w:rFonts w:ascii="Arial" w:hAnsi="Arial" w:cs="Arial"/>
-          <w:sz w:val="24"/>
-          <w:szCs w:val="24"/>
-        </w:rPr>
-      </w:pPr>
-      <w:r>
-        <w:rPr>
-          <w:rFonts w:ascii="Arial" w:hAnsi="Arial" w:cs="Arial"/>
-          <w:sz w:val="24"/>
-          <w:szCs w:val="24"/>
-        </w:rPr>
-        <w:t>Inline code: Copy phần “inline code ở dưới”, xóa “nline cod”. Viết code cần vào giữa. Sau đó xóa “i” và “e” đi</w:t>
-      </w:r>
-    </w:p>
-    <w:p>
-      <w:pPr>
-        <w:spacing w:after="0" w:line="360" w:lineRule="auto"/>
-        <w:rPr>
-          <w:rFonts w:ascii="Arial" w:hAnsi="Arial" w:cs="Arial"/>
-          <w:sz w:val="24"/>
-          <w:szCs w:val="24"/>
-        </w:rPr>
-      </w:pPr>
-      <w:r>
-        <w:rPr>
-          <w:rFonts w:ascii="Arial" w:hAnsi="Arial" w:cs="Arial"/>
-          <w:sz w:val="24"/>
-          <w:szCs w:val="24"/>
-        </w:rPr>
-        <w:t xml:space="preserve">Đây là một dòng có </w:t>
-      </w:r>
-      <w:r>
-        <w:rPr>
-          <w:rFonts w:ascii="Consolas" w:hAnsi="Consolas" w:cs="Arial"/>
-          <w:sz w:val="24"/>
-          <w:szCs w:val="24"/>
-          <w:shd w:val="clear" w:color="auto" w:fill="D9D9D9" w:themeFill="background1" w:themeFillShade="D9"/>
-        </w:rPr>
-        <w:t>inlin</w:t>
-      </w:r>
-      <w:r>
-        <w:rPr>
-          <w:rFonts w:ascii="Consolas" w:hAnsi="Consolas" w:cs="Arial"/>
-          <w:sz w:val="24"/>
-          <w:szCs w:val="24"/>
-          <w:shd w:val="clear" w:color="auto" w:fill="D9D9D9" w:themeFill="background1" w:themeFillShade="D9"/>
-        </w:rPr>
-        <w:t>e</w:t>
-      </w:r>
-      <w:r>
-        <w:rPr>
-          <w:rFonts w:ascii="Consolas" w:hAnsi="Consolas" w:cs="Arial"/>
-          <w:sz w:val="24"/>
-          <w:szCs w:val="24"/>
-          <w:shd w:val="clear" w:color="auto" w:fill="D9D9D9" w:themeFill="background1" w:themeFillShade="D9"/>
-        </w:rPr>
-        <w:t xml:space="preserve"> code</w:t>
-      </w:r>
-      <w:r>
-        <w:rPr>
-          <w:rFonts w:ascii="Arial" w:hAnsi="Arial" w:cs="Arial"/>
-          <w:sz w:val="24"/>
-          <w:szCs w:val="24"/>
-          <w:shd w:val="clear" w:color="auto" w:fill="F2F2F2" w:themeFill="background1" w:themeFillShade="F2"/>
-        </w:rPr>
-        <w:t xml:space="preserve"> </w:t>
-      </w:r>
-      <w:r>
-        <w:rPr>
-          <w:rFonts w:ascii="Arial" w:hAnsi="Arial" w:cs="Arial"/>
-          <w:sz w:val="24"/>
-          <w:szCs w:val="24"/>
-        </w:rPr>
-        <w:t>hjhjhj.</w:t>
-      </w:r>
-    </w:p>
-    <w:p>
-      <w:pPr>
-        <w:spacing w:after="0" w:line="360" w:lineRule="auto"/>
-        <w:rPr>
-          <w:rFonts w:ascii="Arial" w:hAnsi="Arial" w:cs="Arial"/>
-          <w:sz w:val="24"/>
-          <w:szCs w:val="24"/>
-        </w:rPr>
-      </w:pPr>
-      <w:r>
-        <w:rPr>
-          <w:rFonts w:ascii="Arial" w:hAnsi="Arial" w:cs="Arial"/>
-          <w:sz w:val="24"/>
-          <w:szCs w:val="24"/>
-        </w:rPr>
-        <w:t xml:space="preserve">VD: abc abc =&gt; abc </w:t>
-      </w:r>
-      <w:r>
-        <w:rPr>
-          <w:rFonts w:ascii="Consolas" w:hAnsi="Consolas" w:cs="Arial"/>
-          <w:sz w:val="24"/>
-          <w:szCs w:val="24"/>
-          <w:shd w:val="clear" w:color="auto" w:fill="D9D9D9" w:themeFill="background1" w:themeFillShade="D9"/>
-        </w:rPr>
-        <w:t>inlin</w:t>
-      </w:r>
-      <w:r>
-        <w:rPr>
-          <w:rFonts w:ascii="Consolas" w:hAnsi="Consolas" w:cs="Arial"/>
-          <w:sz w:val="24"/>
-          <w:szCs w:val="24"/>
-          <w:shd w:val="clear" w:color="auto" w:fill="D9D9D9" w:themeFill="background1" w:themeFillShade="D9"/>
-        </w:rPr>
-        <w:t>e</w:t>
-      </w:r>
-      <w:r>
-        <w:rPr>
-          <w:rFonts w:ascii="Consolas" w:hAnsi="Consolas" w:cs="Arial"/>
-          <w:sz w:val="24"/>
-          <w:szCs w:val="24"/>
-          <w:shd w:val="clear" w:color="auto" w:fill="D9D9D9" w:themeFill="background1" w:themeFillShade="D9"/>
-        </w:rPr>
-        <w:t xml:space="preserve"> code</w:t>
-      </w:r>
-      <w:r>
-        <w:rPr>
-          <w:rFonts w:ascii="Arial" w:hAnsi="Arial" w:cs="Arial"/>
-          <w:sz w:val="24"/>
-          <w:szCs w:val="24"/>
-          <w:shd w:val="clear" w:color="auto" w:fill="F2F2F2" w:themeFill="background1" w:themeFillShade="F2"/>
-        </w:rPr>
-        <w:t xml:space="preserve"> </w:t>
-      </w:r>
-      <w:r>
-        <w:rPr>
-          <w:rFonts w:ascii="Arial" w:hAnsi="Arial" w:cs="Arial"/>
-          <w:sz w:val="24"/>
-          <w:szCs w:val="24"/>
-        </w:rPr>
-        <w:t xml:space="preserve">abc =&gt; </w:t>
-      </w:r>
-      <w:r>
-        <w:rPr>
-          <w:rFonts w:ascii="Arial" w:hAnsi="Arial" w:cs="Arial"/>
-          <w:sz w:val="24"/>
-          <w:szCs w:val="24"/>
-        </w:rPr>
-        <w:t xml:space="preserve">abc </w:t>
-      </w:r>
-      <w:r>
-        <w:rPr>
-          <w:rFonts w:ascii="Consolas" w:hAnsi="Consolas" w:cs="Arial"/>
-          <w:sz w:val="24"/>
-          <w:szCs w:val="24"/>
-          <w:shd w:val="clear" w:color="auto" w:fill="D9D9D9" w:themeFill="background1" w:themeFillShade="D9"/>
-        </w:rPr>
-        <w:t>i</w:t>
-      </w:r>
-      <w:r>
-        <w:rPr>
-          <w:rFonts w:ascii="Consolas" w:hAnsi="Consolas" w:cs="Arial"/>
-          <w:sz w:val="24"/>
-          <w:szCs w:val="24"/>
-          <w:shd w:val="clear" w:color="auto" w:fill="D9D9D9" w:themeFill="background1" w:themeFillShade="D9"/>
-        </w:rPr>
-        <w:t>e</w:t>
-      </w:r>
-      <w:r>
-        <w:rPr>
-          <w:rFonts w:ascii="Arial" w:hAnsi="Arial" w:cs="Arial"/>
-          <w:sz w:val="24"/>
-          <w:szCs w:val="24"/>
-          <w:shd w:val="clear" w:color="auto" w:fill="F2F2F2" w:themeFill="background1" w:themeFillShade="F2"/>
-        </w:rPr>
-        <w:t xml:space="preserve"> </w:t>
-      </w:r>
-      <w:r>
-        <w:rPr>
-          <w:rFonts w:ascii="Arial" w:hAnsi="Arial" w:cs="Arial"/>
-          <w:sz w:val="24"/>
-          <w:szCs w:val="24"/>
-        </w:rPr>
-        <w:t>abc</w:t>
-      </w:r>
-      <w:r>
-        <w:rPr>
-          <w:rFonts w:ascii="Arial" w:hAnsi="Arial" w:cs="Arial"/>
-          <w:sz w:val="24"/>
-          <w:szCs w:val="24"/>
-        </w:rPr>
-        <w:t xml:space="preserve"> =&gt; </w:t>
-      </w:r>
-      <w:r>
-        <w:rPr>
-          <w:rFonts w:ascii="Arial" w:hAnsi="Arial" w:cs="Arial"/>
-          <w:sz w:val="24"/>
-          <w:szCs w:val="24"/>
-        </w:rPr>
-        <w:t xml:space="preserve">abc </w:t>
-      </w:r>
-      <w:r>
-        <w:rPr>
-          <w:rFonts w:ascii="Consolas" w:hAnsi="Consolas" w:cs="Arial"/>
-          <w:sz w:val="24"/>
-          <w:szCs w:val="24"/>
-          <w:shd w:val="clear" w:color="auto" w:fill="D9D9D9" w:themeFill="background1" w:themeFillShade="D9"/>
-        </w:rPr>
-        <w:t>i</w:t>
-      </w:r>
-      <w:r>
-        <w:rPr>
-          <w:rFonts w:ascii="Consolas" w:hAnsi="Consolas" w:cs="Arial"/>
-          <w:sz w:val="24"/>
-          <w:szCs w:val="24"/>
-          <w:shd w:val="clear" w:color="auto" w:fill="D9D9D9" w:themeFill="background1" w:themeFillShade="D9"/>
-        </w:rPr>
-        <w:t>var x = 2</w:t>
-      </w:r>
-      <w:r>
-        <w:rPr>
-          <w:rFonts w:ascii="Consolas" w:hAnsi="Consolas" w:cs="Arial"/>
-          <w:sz w:val="24"/>
-          <w:szCs w:val="24"/>
-          <w:shd w:val="clear" w:color="auto" w:fill="D9D9D9" w:themeFill="background1" w:themeFillShade="D9"/>
-        </w:rPr>
-        <w:t>e</w:t>
-      </w:r>
-      <w:r>
-        <w:rPr>
-          <w:rFonts w:ascii="Arial" w:hAnsi="Arial" w:cs="Arial"/>
-          <w:sz w:val="24"/>
-          <w:szCs w:val="24"/>
-          <w:shd w:val="clear" w:color="auto" w:fill="F2F2F2" w:themeFill="background1" w:themeFillShade="F2"/>
-        </w:rPr>
-        <w:t xml:space="preserve"> </w:t>
-      </w:r>
-      <w:r>
-        <w:rPr>
-          <w:rFonts w:ascii="Arial" w:hAnsi="Arial" w:cs="Arial"/>
-          <w:sz w:val="24"/>
-          <w:szCs w:val="24"/>
-        </w:rPr>
-        <w:t>abc</w:t>
-      </w:r>
-    </w:p>
-    <w:p>
-      <w:pPr>
-        <w:spacing w:after="0" w:line="360" w:lineRule="auto"/>
-        <w:rPr>
-          <w:rFonts w:ascii="Arial" w:hAnsi="Arial" w:cs="Arial"/>
-          <w:sz w:val="24"/>
-          <w:szCs w:val="24"/>
-        </w:rPr>
-      </w:pPr>
-      <w:r>
-        <w:rPr>
-          <w:rFonts w:ascii="Arial" w:hAnsi="Arial" w:cs="Arial"/>
-          <w:sz w:val="24"/>
-          <w:szCs w:val="24"/>
-        </w:rPr>
-        <w:t>=&gt;</w:t>
-      </w:r>
-      <w:r>
-        <w:rPr>
-          <w:rFonts w:ascii="Arial" w:hAnsi="Arial" w:cs="Arial"/>
-          <w:sz w:val="24"/>
-          <w:szCs w:val="24"/>
-        </w:rPr>
-        <w:t xml:space="preserve"> </w:t>
-      </w:r>
-      <w:r>
-        <w:rPr>
-          <w:rFonts w:ascii="Arial" w:hAnsi="Arial" w:cs="Arial"/>
-          <w:sz w:val="24"/>
-          <w:szCs w:val="24"/>
-        </w:rPr>
-        <w:t xml:space="preserve">abc </w:t>
-      </w:r>
-      <w:r>
-        <w:rPr>
-          <w:rFonts w:ascii="Consolas" w:hAnsi="Consolas" w:cs="Arial"/>
-          <w:sz w:val="24"/>
-          <w:szCs w:val="24"/>
-          <w:shd w:val="clear" w:color="auto" w:fill="D9D9D9" w:themeFill="background1" w:themeFillShade="D9"/>
-        </w:rPr>
-        <w:t>var x = 2</w:t>
-      </w:r>
-      <w:r>
-        <w:rPr>
-          <w:rFonts w:ascii="Arial" w:hAnsi="Arial" w:cs="Arial"/>
-          <w:sz w:val="24"/>
-          <w:szCs w:val="24"/>
-          <w:shd w:val="clear" w:color="auto" w:fill="F2F2F2" w:themeFill="background1" w:themeFillShade="F2"/>
-        </w:rPr>
-        <w:t xml:space="preserve"> </w:t>
-      </w:r>
-      <w:r>
-        <w:rPr>
-          <w:rFonts w:ascii="Arial" w:hAnsi="Arial" w:cs="Arial"/>
-          <w:sz w:val="24"/>
-          <w:szCs w:val="24"/>
-        </w:rPr>
-        <w:t>abc</w:t>
-      </w:r>
-    </w:p>
-    <w:p>
-      <w:pPr>
-        <w:spacing w:after="0" w:line="360" w:lineRule="auto"/>
-        <w:rPr>
-          <w:rFonts w:ascii="Arial" w:hAnsi="Arial" w:cs="Arial"/>
-          <w:sz w:val="24"/>
-          <w:szCs w:val="24"/>
-        </w:rPr>
-      </w:pPr>
-      <w:r>
-        <w:rPr>
-          <w:rFonts w:ascii="Arial" w:hAnsi="Arial" w:cs="Arial"/>
-          <w:sz w:val="24"/>
-          <w:szCs w:val="24"/>
-        </w:rPr>
-        <w:br w:type="page"/>
-      </w:r>
       <w:r>
         <w:rPr>
           <w:rFonts w:ascii="Arial" w:hAnsi="Arial" w:cs="Arial"/>
@@ -1009,8 +1001,7 @@
           <w:sz w:val="40"/>
           <w:szCs w:val="40"/>
         </w:rPr>
-        <w:lastRenderedPageBreak/>
-        <w:t>CHƯƠNG 1: TỔNG QUAN</w:t>
+        <w:t>AN</w:t>
       </w:r>
     </w:p>
     <w:p>

</xml_diff>